<commit_message>
updated azure deployemnt doc
</commit_message>
<xml_diff>
--- a/Machine-Learning-Models/ML_azure_API/Azure API Deployment.docx
+++ b/Machine-Learning-Models/ML_azure_API/Azure API Deployment.docx
@@ -293,23 +293,7 @@
           <w:sz w:val="28"/>
           <w:szCs w:val="28"/>
         </w:rPr>
-        <w:t>Subscription</w:t>
-      </w:r>
-      <w:r>
-        <w:rPr>
-          <w:rFonts w:cstheme="minorHAnsi"/>
-          <w:sz w:val="28"/>
-          <w:szCs w:val="28"/>
-        </w:rPr>
-        <w:t xml:space="preserve">: </w:t>
-      </w:r>
-      <w:r>
-        <w:rPr>
-          <w:rFonts w:cstheme="minorHAnsi"/>
-          <w:sz w:val="28"/>
-          <w:szCs w:val="28"/>
-        </w:rPr>
-        <w:t>Microsoft Azure Sponsorship</w:t>
+        <w:t>Subscription: Microsoft Azure Sponsorship</w:t>
       </w:r>
     </w:p>
     <w:p>
@@ -332,15 +316,7 @@
           <w:sz w:val="28"/>
           <w:szCs w:val="28"/>
         </w:rPr>
-        <w:t>Resource group</w:t>
-      </w:r>
-      <w:r>
-        <w:rPr>
-          <w:rFonts w:cstheme="minorHAnsi"/>
-          <w:sz w:val="28"/>
-          <w:szCs w:val="28"/>
-        </w:rPr>
-        <w:t xml:space="preserve">: </w:t>
+        <w:t xml:space="preserve">Resource group: </w:t>
       </w:r>
       <w:proofErr w:type="spellStart"/>
       <w:r>
@@ -373,15 +349,7 @@
           <w:sz w:val="28"/>
           <w:szCs w:val="28"/>
         </w:rPr>
-        <w:t>Function App name</w:t>
-      </w:r>
-      <w:r>
-        <w:rPr>
-          <w:rFonts w:cstheme="minorHAnsi"/>
-          <w:sz w:val="28"/>
-          <w:szCs w:val="28"/>
-        </w:rPr>
-        <w:t xml:space="preserve">: </w:t>
+        <w:t xml:space="preserve">Function App name: </w:t>
       </w:r>
       <w:proofErr w:type="spellStart"/>
       <w:r>
@@ -414,15 +382,7 @@
           <w:sz w:val="28"/>
           <w:szCs w:val="28"/>
         </w:rPr>
-        <w:t>Publish</w:t>
-      </w:r>
-      <w:r>
-        <w:rPr>
-          <w:rFonts w:cstheme="minorHAnsi"/>
-          <w:sz w:val="28"/>
-          <w:szCs w:val="28"/>
-        </w:rPr>
-        <w:t>: code</w:t>
+        <w:t>Publish: code</w:t>
       </w:r>
     </w:p>
     <w:p>
@@ -445,15 +405,7 @@
           <w:sz w:val="28"/>
           <w:szCs w:val="28"/>
         </w:rPr>
-        <w:t>Runtime stack</w:t>
-      </w:r>
-      <w:r>
-        <w:rPr>
-          <w:rFonts w:cstheme="minorHAnsi"/>
-          <w:sz w:val="28"/>
-          <w:szCs w:val="28"/>
-        </w:rPr>
-        <w:t>: Python</w:t>
+        <w:t>Runtime stack: Python</w:t>
       </w:r>
     </w:p>
     <w:p>
@@ -476,15 +428,7 @@
           <w:sz w:val="28"/>
           <w:szCs w:val="28"/>
         </w:rPr>
-        <w:t>Version</w:t>
-      </w:r>
-      <w:r>
-        <w:rPr>
-          <w:rFonts w:cstheme="minorHAnsi"/>
-          <w:sz w:val="28"/>
-          <w:szCs w:val="28"/>
-        </w:rPr>
-        <w:t>: 3.7</w:t>
+        <w:t>Version: 3.7</w:t>
       </w:r>
     </w:p>
     <w:p>
@@ -507,23 +451,7 @@
           <w:sz w:val="28"/>
           <w:szCs w:val="28"/>
         </w:rPr>
-        <w:t>Region</w:t>
-      </w:r>
-      <w:r>
-        <w:rPr>
-          <w:rFonts w:cstheme="minorHAnsi"/>
-          <w:sz w:val="28"/>
-          <w:szCs w:val="28"/>
-        </w:rPr>
-        <w:t xml:space="preserve">: </w:t>
-      </w:r>
-      <w:r>
-        <w:rPr>
-          <w:rFonts w:cstheme="minorHAnsi"/>
-          <w:sz w:val="28"/>
-          <w:szCs w:val="28"/>
-        </w:rPr>
-        <w:t>West India</w:t>
+        <w:t>Region: West India</w:t>
       </w:r>
     </w:p>
     <w:p>
@@ -568,15 +496,7 @@
           <w:sz w:val="28"/>
           <w:szCs w:val="28"/>
         </w:rPr>
-        <w:t>Storage account</w:t>
-      </w:r>
-      <w:r>
-        <w:rPr>
-          <w:rFonts w:cstheme="minorHAnsi"/>
-          <w:sz w:val="28"/>
-          <w:szCs w:val="28"/>
-        </w:rPr>
-        <w:t>:</w:t>
+        <w:t>Storage account:</w:t>
       </w:r>
     </w:p>
     <w:p>
@@ -599,15 +519,7 @@
           <w:sz w:val="28"/>
           <w:szCs w:val="28"/>
         </w:rPr>
-        <w:t>Operating system</w:t>
-      </w:r>
-      <w:r>
-        <w:rPr>
-          <w:rFonts w:cstheme="minorHAnsi"/>
-          <w:sz w:val="28"/>
-          <w:szCs w:val="28"/>
-        </w:rPr>
-        <w:t>:</w:t>
+        <w:t>Operating system:</w:t>
       </w:r>
       <w:r>
         <w:rPr>
@@ -638,15 +550,7 @@
           <w:sz w:val="28"/>
           <w:szCs w:val="28"/>
         </w:rPr>
-        <w:t>Plan</w:t>
-      </w:r>
-      <w:r>
-        <w:rPr>
-          <w:rFonts w:cstheme="minorHAnsi"/>
-          <w:sz w:val="28"/>
-          <w:szCs w:val="28"/>
-        </w:rPr>
-        <w:t>:</w:t>
+        <w:t>Plan:</w:t>
       </w:r>
       <w:r>
         <w:rPr>
@@ -678,15 +582,7 @@
           <w:sz w:val="28"/>
           <w:szCs w:val="28"/>
         </w:rPr>
-        <w:t xml:space="preserve">/ </w:t>
-      </w:r>
-      <w:r>
-        <w:rPr>
-          <w:rFonts w:cstheme="minorHAnsi"/>
-          <w:sz w:val="28"/>
-          <w:szCs w:val="28"/>
-        </w:rPr>
-        <w:t>SoutheastAsiaLinuxDynamicPlan</w:t>
+        <w:t>/ SoutheastAsiaLinuxDynamicPlan</w:t>
       </w:r>
     </w:p>
     <w:p>
@@ -752,39 +648,240 @@
           <w:sz w:val="28"/>
           <w:szCs w:val="28"/>
         </w:rPr>
-        <w:t xml:space="preserve">Deployment </w:t>
-      </w:r>
-      <w:r>
-        <w:rPr>
-          <w:rFonts w:cstheme="minorHAnsi"/>
-          <w:sz w:val="28"/>
-          <w:szCs w:val="28"/>
-        </w:rPr>
-        <w:t>of</w:t>
-      </w:r>
-      <w:r>
-        <w:rPr>
-          <w:rFonts w:cstheme="minorHAnsi"/>
-          <w:sz w:val="28"/>
-          <w:szCs w:val="28"/>
-        </w:rPr>
-        <w:t xml:space="preserve"> Azure functions</w:t>
-      </w:r>
-      <w:r>
-        <w:rPr>
-          <w:rFonts w:cstheme="minorHAnsi"/>
-          <w:sz w:val="28"/>
-          <w:szCs w:val="28"/>
-        </w:rPr>
-        <w:t xml:space="preserve"> from local computer</w:t>
-      </w:r>
-      <w:r>
-        <w:rPr>
-          <w:rFonts w:cstheme="minorHAnsi"/>
-          <w:sz w:val="28"/>
-          <w:szCs w:val="28"/>
-        </w:rPr>
-        <w:t xml:space="preserve"> through Azure CLI:</w:t>
+        <w:t>Download</w:t>
+      </w:r>
+      <w:r>
+        <w:rPr>
+          <w:rFonts w:cstheme="minorHAnsi"/>
+          <w:sz w:val="28"/>
+          <w:szCs w:val="28"/>
+        </w:rPr>
+        <w:t xml:space="preserve"> &amp; install</w:t>
+      </w:r>
+      <w:r>
+        <w:rPr>
+          <w:rFonts w:cstheme="minorHAnsi"/>
+          <w:sz w:val="28"/>
+          <w:szCs w:val="28"/>
+        </w:rPr>
+        <w:t xml:space="preserve"> </w:t>
+      </w:r>
+      <w:r>
+        <w:rPr>
+          <w:rFonts w:cstheme="minorHAnsi"/>
+          <w:sz w:val="28"/>
+          <w:szCs w:val="28"/>
+        </w:rPr>
+        <w:t>chocolatey/</w:t>
+      </w:r>
+      <w:proofErr w:type="spellStart"/>
+      <w:r>
+        <w:rPr>
+          <w:rFonts w:cstheme="minorHAnsi"/>
+          <w:sz w:val="28"/>
+          <w:szCs w:val="28"/>
+        </w:rPr>
+        <w:t>choco</w:t>
+      </w:r>
+      <w:proofErr w:type="spellEnd"/>
+      <w:r>
+        <w:rPr>
+          <w:rFonts w:cstheme="minorHAnsi"/>
+          <w:sz w:val="28"/>
+          <w:szCs w:val="28"/>
+        </w:rPr>
+        <w:t xml:space="preserve"> on Windows 10</w:t>
+      </w:r>
+      <w:r>
+        <w:rPr>
+          <w:rFonts w:cstheme="minorHAnsi"/>
+          <w:sz w:val="28"/>
+          <w:szCs w:val="28"/>
+        </w:rPr>
+        <w:t xml:space="preserve"> </w:t>
+      </w:r>
+      <w:r>
+        <w:rPr>
+          <w:rFonts w:cstheme="minorHAnsi"/>
+          <w:sz w:val="28"/>
+          <w:szCs w:val="28"/>
+        </w:rPr>
+        <w:t xml:space="preserve">through </w:t>
+      </w:r>
+      <w:proofErr w:type="spellStart"/>
+      <w:r>
+        <w:rPr>
+          <w:rFonts w:cstheme="minorHAnsi"/>
+          <w:sz w:val="28"/>
+          <w:szCs w:val="28"/>
+        </w:rPr>
+        <w:t>powershell</w:t>
+      </w:r>
+      <w:proofErr w:type="spellEnd"/>
+      <w:r>
+        <w:rPr>
+          <w:rFonts w:cstheme="minorHAnsi"/>
+          <w:sz w:val="28"/>
+          <w:szCs w:val="28"/>
+        </w:rPr>
+        <w:t xml:space="preserve"> (</w:t>
+      </w:r>
+      <w:r>
+        <w:rPr>
+          <w:rFonts w:cstheme="minorHAnsi"/>
+          <w:sz w:val="28"/>
+          <w:szCs w:val="28"/>
+        </w:rPr>
+        <w:t xml:space="preserve">“Run as </w:t>
+      </w:r>
+      <w:proofErr w:type="gramStart"/>
+      <w:r>
+        <w:rPr>
+          <w:rFonts w:cstheme="minorHAnsi"/>
+          <w:sz w:val="28"/>
+          <w:szCs w:val="28"/>
+        </w:rPr>
+        <w:t>Administrator“</w:t>
+      </w:r>
+      <w:proofErr w:type="gramEnd"/>
+      <w:r>
+        <w:rPr>
+          <w:rFonts w:cstheme="minorHAnsi"/>
+          <w:sz w:val="28"/>
+          <w:szCs w:val="28"/>
+        </w:rPr>
+        <w:t>)</w:t>
+      </w:r>
+    </w:p>
+    <w:p>
+      <w:pPr>
+        <w:pStyle w:val="ListParagraph"/>
+        <w:ind w:left="-142" w:right="-563"/>
+        <w:rPr>
+          <w:rFonts w:cstheme="minorHAnsi"/>
+          <w:sz w:val="28"/>
+          <w:szCs w:val="28"/>
+        </w:rPr>
+      </w:pPr>
+    </w:p>
+    <w:p>
+      <w:pPr>
+        <w:pStyle w:val="ListParagraph"/>
+        <w:rPr>
+          <w:rFonts w:cstheme="minorHAnsi"/>
+        </w:rPr>
+      </w:pPr>
+      <w:r>
+        <w:rPr>
+          <w:rFonts w:cstheme="minorHAnsi"/>
+        </w:rPr>
+        <w:t>Set-</w:t>
+      </w:r>
+      <w:proofErr w:type="spellStart"/>
+      <w:r>
+        <w:rPr>
+          <w:rFonts w:cstheme="minorHAnsi"/>
+        </w:rPr>
+        <w:t>ExecutionPolicy</w:t>
+      </w:r>
+      <w:proofErr w:type="spellEnd"/>
+      <w:r>
+        <w:rPr>
+          <w:rFonts w:cstheme="minorHAnsi"/>
+        </w:rPr>
+        <w:t xml:space="preserve"> Bypass -Scope Process -</w:t>
+      </w:r>
+      <w:proofErr w:type="gramStart"/>
+      <w:r>
+        <w:rPr>
+          <w:rFonts w:cstheme="minorHAnsi"/>
+        </w:rPr>
+        <w:t>Force;</w:t>
+      </w:r>
+      <w:proofErr w:type="gramEnd"/>
+      <w:r>
+        <w:rPr>
+          <w:rFonts w:cstheme="minorHAnsi"/>
+        </w:rPr>
+        <w:t xml:space="preserve"> </w:t>
+      </w:r>
+    </w:p>
+    <w:p>
+      <w:pPr>
+        <w:pStyle w:val="ListParagraph"/>
+        <w:rPr>
+          <w:rFonts w:cstheme="minorHAnsi"/>
+        </w:rPr>
+      </w:pPr>
+      <w:proofErr w:type="spellStart"/>
+      <w:r>
+        <w:rPr>
+          <w:rFonts w:cstheme="minorHAnsi"/>
+        </w:rPr>
+        <w:t>iex</w:t>
+      </w:r>
+      <w:proofErr w:type="spellEnd"/>
+      <w:r>
+        <w:rPr>
+          <w:rFonts w:cstheme="minorHAnsi"/>
+        </w:rPr>
+        <w:t xml:space="preserve"> ((New-Object</w:t>
+      </w:r>
+      <w:r>
+        <w:rPr>
+          <w:rFonts w:cstheme="minorHAnsi"/>
+        </w:rPr>
+        <w:t xml:space="preserve"> </w:t>
+      </w:r>
+      <w:r>
+        <w:rPr>
+          <w:rFonts w:cstheme="minorHAnsi"/>
+        </w:rPr>
+        <w:t>System.Net.WebClient</w:t>
+      </w:r>
+      <w:proofErr w:type="gramStart"/>
+      <w:r>
+        <w:rPr>
+          <w:rFonts w:cstheme="minorHAnsi"/>
+        </w:rPr>
+        <w:t>).DownloadString</w:t>
+      </w:r>
+      <w:proofErr w:type="gramEnd"/>
+      <w:r>
+        <w:rPr>
+          <w:rFonts w:cstheme="minorHAnsi"/>
+        </w:rPr>
+        <w:t>('https://chocolatey.org/install.ps1'))</w:t>
+      </w:r>
+    </w:p>
+    <w:p>
+      <w:pPr>
+        <w:pStyle w:val="ListParagraph"/>
+        <w:rPr>
+          <w:rFonts w:cstheme="minorHAnsi"/>
+        </w:rPr>
+      </w:pPr>
+    </w:p>
+    <w:p>
+      <w:pPr>
+        <w:pStyle w:val="ListParagraph"/>
+        <w:numPr>
+          <w:ilvl w:val="0"/>
+          <w:numId w:val="1"/>
+        </w:numPr>
+        <w:rPr>
+          <w:rFonts w:cstheme="minorHAnsi"/>
+          <w:sz w:val="28"/>
+          <w:szCs w:val="28"/>
+        </w:rPr>
+      </w:pPr>
+      <w:r>
+        <w:rPr>
+          <w:rFonts w:cstheme="minorHAnsi"/>
+          <w:sz w:val="28"/>
+          <w:szCs w:val="28"/>
+        </w:rPr>
+        <w:t>Deployment of Azure functions from local computer through Azure CLI:</w:t>
       </w:r>
     </w:p>
     <w:p>
@@ -841,6 +938,7 @@
           <w:sz w:val="28"/>
           <w:szCs w:val="28"/>
         </w:rPr>
+        <w:lastRenderedPageBreak/>
         <w:t>choco</w:t>
       </w:r>
       <w:proofErr w:type="spellEnd"/>
@@ -905,31 +1003,7 @@
           <w:sz w:val="28"/>
           <w:szCs w:val="28"/>
         </w:rPr>
-        <w:t>Creat</w:t>
-      </w:r>
-      <w:r>
-        <w:rPr>
-          <w:rFonts w:cstheme="minorHAnsi"/>
-          <w:sz w:val="28"/>
-          <w:szCs w:val="28"/>
-        </w:rPr>
-        <w:t>e</w:t>
-      </w:r>
-      <w:r>
-        <w:rPr>
-          <w:rFonts w:cstheme="minorHAnsi"/>
-          <w:sz w:val="28"/>
-          <w:szCs w:val="28"/>
-        </w:rPr>
-        <w:t xml:space="preserve"> virtual env in required folder</w:t>
-      </w:r>
-      <w:r>
-        <w:rPr>
-          <w:rFonts w:cstheme="minorHAnsi"/>
-          <w:sz w:val="28"/>
-          <w:szCs w:val="28"/>
-        </w:rPr>
-        <w:t xml:space="preserve"> where your API resides</w:t>
+        <w:t>Create virtual env in required folder where your API resides</w:t>
       </w:r>
     </w:p>
     <w:p>
@@ -999,16 +1073,78 @@
           <w:sz w:val="28"/>
           <w:szCs w:val="28"/>
         </w:rPr>
-        <w:t>Activat</w:t>
-      </w:r>
-      <w:r>
-        <w:rPr>
-          <w:rFonts w:cstheme="minorHAnsi"/>
-          <w:sz w:val="28"/>
-          <w:szCs w:val="28"/>
-        </w:rPr>
-        <w:t>e</w:t>
-      </w:r>
+        <w:t>Activate virtual environment</w:t>
+      </w:r>
+    </w:p>
+    <w:p>
+      <w:pPr>
+        <w:pStyle w:val="ListParagraph"/>
+        <w:rPr>
+          <w:rFonts w:cstheme="minorHAnsi"/>
+          <w:sz w:val="28"/>
+          <w:szCs w:val="28"/>
+        </w:rPr>
+      </w:pPr>
+      <w:proofErr w:type="gramStart"/>
+      <w:r>
+        <w:rPr>
+          <w:rFonts w:cstheme="minorHAnsi"/>
+          <w:sz w:val="28"/>
+          <w:szCs w:val="28"/>
+        </w:rPr>
+        <w:t>.env</w:t>
+      </w:r>
+      <w:proofErr w:type="gramEnd"/>
+      <w:r>
+        <w:rPr>
+          <w:rFonts w:cstheme="minorHAnsi"/>
+          <w:sz w:val="28"/>
+          <w:szCs w:val="28"/>
+        </w:rPr>
+        <w:t>\scripts\activate</w:t>
+      </w:r>
+    </w:p>
+    <w:p>
+      <w:pPr>
+        <w:pStyle w:val="ListParagraph"/>
+        <w:numPr>
+          <w:ilvl w:val="0"/>
+          <w:numId w:val="1"/>
+        </w:numPr>
+        <w:rPr>
+          <w:rFonts w:cstheme="minorHAnsi"/>
+          <w:sz w:val="28"/>
+          <w:szCs w:val="28"/>
+        </w:rPr>
+      </w:pPr>
+      <w:r>
+        <w:rPr>
+          <w:rFonts w:cstheme="minorHAnsi"/>
+          <w:sz w:val="28"/>
+          <w:szCs w:val="28"/>
+        </w:rPr>
+        <w:t>Initiate the Project directory</w:t>
+      </w:r>
+    </w:p>
+    <w:p>
+      <w:pPr>
+        <w:pStyle w:val="ListParagraph"/>
+        <w:rPr>
+          <w:rFonts w:cstheme="minorHAnsi"/>
+          <w:sz w:val="28"/>
+          <w:szCs w:val="28"/>
+        </w:rPr>
+      </w:pPr>
+      <w:proofErr w:type="spellStart"/>
+      <w:r>
+        <w:rPr>
+          <w:rFonts w:cstheme="minorHAnsi"/>
+          <w:sz w:val="28"/>
+          <w:szCs w:val="28"/>
+        </w:rPr>
+        <w:t>func</w:t>
+      </w:r>
+      <w:proofErr w:type="spellEnd"/>
       <w:r>
         <w:rPr>
           <w:rFonts w:cstheme="minorHAnsi"/>
@@ -1017,41 +1153,23 @@
         </w:rPr>
         <w:t xml:space="preserve"> </w:t>
       </w:r>
-      <w:r>
-        <w:rPr>
-          <w:rFonts w:cstheme="minorHAnsi"/>
-          <w:sz w:val="28"/>
-          <w:szCs w:val="28"/>
-        </w:rPr>
-        <w:t>virtual environment</w:t>
-      </w:r>
-    </w:p>
-    <w:p>
-      <w:pPr>
-        <w:pStyle w:val="ListParagraph"/>
-        <w:rPr>
-          <w:rFonts w:cstheme="minorHAnsi"/>
-          <w:sz w:val="28"/>
-          <w:szCs w:val="28"/>
-        </w:rPr>
-      </w:pPr>
-      <w:proofErr w:type="gramStart"/>
-      <w:r>
-        <w:rPr>
-          <w:rFonts w:cstheme="minorHAnsi"/>
-          <w:sz w:val="28"/>
-          <w:szCs w:val="28"/>
-        </w:rPr>
-        <w:t>.env</w:t>
-      </w:r>
-      <w:proofErr w:type="gramEnd"/>
-      <w:r>
-        <w:rPr>
-          <w:rFonts w:cstheme="minorHAnsi"/>
-          <w:sz w:val="28"/>
-          <w:szCs w:val="28"/>
-        </w:rPr>
-        <w:t>\scripts\activate</w:t>
+      <w:proofErr w:type="spellStart"/>
+      <w:r>
+        <w:rPr>
+          <w:rFonts w:cstheme="minorHAnsi"/>
+          <w:sz w:val="28"/>
+          <w:szCs w:val="28"/>
+        </w:rPr>
+        <w:t>init</w:t>
+      </w:r>
+      <w:proofErr w:type="spellEnd"/>
+      <w:r>
+        <w:rPr>
+          <w:rFonts w:cstheme="minorHAnsi"/>
+          <w:sz w:val="28"/>
+          <w:szCs w:val="28"/>
+        </w:rPr>
+        <w:t xml:space="preserve"> directory-path</w:t>
       </w:r>
     </w:p>
     <w:p>
@@ -1073,116 +1191,7 @@
           <w:sz w:val="28"/>
           <w:szCs w:val="28"/>
         </w:rPr>
-        <w:lastRenderedPageBreak/>
-        <w:t>Initiat</w:t>
-      </w:r>
-      <w:r>
-        <w:rPr>
-          <w:rFonts w:cstheme="minorHAnsi"/>
-          <w:sz w:val="28"/>
-          <w:szCs w:val="28"/>
-        </w:rPr>
-        <w:t>e the</w:t>
-      </w:r>
-      <w:r>
-        <w:rPr>
-          <w:rFonts w:cstheme="minorHAnsi"/>
-          <w:sz w:val="28"/>
-          <w:szCs w:val="28"/>
-        </w:rPr>
-        <w:t xml:space="preserve"> Project</w:t>
-      </w:r>
-      <w:r>
-        <w:rPr>
-          <w:rFonts w:cstheme="minorHAnsi"/>
-          <w:sz w:val="28"/>
-          <w:szCs w:val="28"/>
-        </w:rPr>
-        <w:t xml:space="preserve"> directory</w:t>
-      </w:r>
-    </w:p>
-    <w:p>
-      <w:pPr>
-        <w:pStyle w:val="ListParagraph"/>
-        <w:rPr>
-          <w:rFonts w:cstheme="minorHAnsi"/>
-          <w:sz w:val="28"/>
-          <w:szCs w:val="28"/>
-        </w:rPr>
-      </w:pPr>
-      <w:proofErr w:type="spellStart"/>
-      <w:r>
-        <w:rPr>
-          <w:rFonts w:cstheme="minorHAnsi"/>
-          <w:sz w:val="28"/>
-          <w:szCs w:val="28"/>
-        </w:rPr>
-        <w:t>func</w:t>
-      </w:r>
-      <w:proofErr w:type="spellEnd"/>
-      <w:r>
-        <w:rPr>
-          <w:rFonts w:cstheme="minorHAnsi"/>
-          <w:sz w:val="28"/>
-          <w:szCs w:val="28"/>
-        </w:rPr>
-        <w:t xml:space="preserve"> </w:t>
-      </w:r>
-      <w:proofErr w:type="spellStart"/>
-      <w:r>
-        <w:rPr>
-          <w:rFonts w:cstheme="minorHAnsi"/>
-          <w:sz w:val="28"/>
-          <w:szCs w:val="28"/>
-        </w:rPr>
-        <w:t>init</w:t>
-      </w:r>
-      <w:proofErr w:type="spellEnd"/>
-      <w:r>
-        <w:rPr>
-          <w:rFonts w:cstheme="minorHAnsi"/>
-          <w:sz w:val="28"/>
-          <w:szCs w:val="28"/>
-        </w:rPr>
-        <w:t xml:space="preserve"> directory</w:t>
-      </w:r>
-      <w:r>
-        <w:rPr>
-          <w:rFonts w:cstheme="minorHAnsi"/>
-          <w:sz w:val="28"/>
-          <w:szCs w:val="28"/>
-        </w:rPr>
-        <w:t>-path</w:t>
-      </w:r>
-    </w:p>
-    <w:p>
-      <w:pPr>
-        <w:pStyle w:val="ListParagraph"/>
-        <w:numPr>
-          <w:ilvl w:val="0"/>
-          <w:numId w:val="1"/>
-        </w:numPr>
-        <w:rPr>
-          <w:rFonts w:cstheme="minorHAnsi"/>
-          <w:sz w:val="28"/>
-          <w:szCs w:val="28"/>
-        </w:rPr>
-      </w:pPr>
-      <w:r>
-        <w:rPr>
-          <w:rFonts w:cstheme="minorHAnsi"/>
-          <w:sz w:val="28"/>
-          <w:szCs w:val="28"/>
-        </w:rPr>
-        <w:t>Change the directory to</w:t>
-      </w:r>
-      <w:r>
-        <w:rPr>
-          <w:rFonts w:cstheme="minorHAnsi"/>
-          <w:sz w:val="28"/>
-          <w:szCs w:val="28"/>
-        </w:rPr>
-        <w:t xml:space="preserve"> project folder</w:t>
+        <w:t>Change the directory to project folder</w:t>
       </w:r>
     </w:p>
     <w:p>

</xml_diff>